<commit_message>
Updated ERD: added date & viewed count to Podcast, Images = Blobs
</commit_message>
<xml_diff>
--- a/app/img/ERD.docx
+++ b/app/img/ERD.docx
@@ -235,9 +235,11 @@
             </w:tcBorders>
           </w:tcPr>
           <w:p>
+            <w:proofErr w:type="spellStart"/>
             <w:r>
               <w:t>Art_img</w:t>
             </w:r>
+            <w:proofErr w:type="spellEnd"/>
           </w:p>
         </w:tc>
         <w:tc>
@@ -249,7 +251,11 @@
               <w:bottom w:val="single" w:sz="4" w:space="0" w:color="auto"/>
             </w:tcBorders>
           </w:tcPr>
-          <w:p/>
+          <w:p>
+            <w:r>
+              <w:t>Blob</w:t>
+            </w:r>
+          </w:p>
         </w:tc>
       </w:tr>
     </w:tbl>
@@ -348,10 +354,7 @@
           </w:tcPr>
           <w:p>
             <w:r>
-              <w:t>Show_</w:t>
-            </w:r>
-            <w:r>
-              <w:t>name</w:t>
+              <w:t>Show_name</w:t>
             </w:r>
           </w:p>
         </w:tc>
@@ -440,16 +443,97 @@
               <w:bottom w:val="single" w:sz="4" w:space="0" w:color="auto"/>
             </w:tcBorders>
           </w:tcPr>
-          <w:p/>
+          <w:p>
+            <w:r>
+              <w:t>Blob</w:t>
+            </w:r>
+          </w:p>
         </w:tc>
       </w:tr>
     </w:tbl>
     <w:p>
       <w:r>
+        <w:rPr>
+          <w:noProof/>
+        </w:rPr>
         <mc:AlternateContent>
           <mc:Choice Requires="wps">
             <w:drawing>
-              <wp:anchor distT="0" distB="0" distL="114300" distR="114300" simplePos="0" relativeHeight="251682816" behindDoc="0" locked="0" layoutInCell="1" allowOverlap="1" wp14:anchorId="6182A91E" wp14:editId="6C9EC06F">
+              <wp:anchor distT="0" distB="0" distL="114300" distR="114300" simplePos="0" relativeHeight="251661312" behindDoc="0" locked="0" layoutInCell="1" allowOverlap="1" wp14:anchorId="1B4B1BCD" wp14:editId="2B763DDF">
+                <wp:simplePos x="0" y="0"/>
+                <wp:positionH relativeFrom="column">
+                  <wp:posOffset>866775</wp:posOffset>
+                </wp:positionH>
+                <wp:positionV relativeFrom="paragraph">
+                  <wp:posOffset>77469</wp:posOffset>
+                </wp:positionV>
+                <wp:extent cx="180975" cy="276225"/>
+                <wp:effectExtent l="0" t="0" r="9525" b="0"/>
+                <wp:wrapNone/>
+                <wp:docPr id="4" name="Equal 4"/>
+                <wp:cNvGraphicFramePr/>
+                <a:graphic xmlns:a="http://schemas.openxmlformats.org/drawingml/2006/main">
+                  <a:graphicData uri="http://schemas.microsoft.com/office/word/2010/wordprocessingShape">
+                    <wps:wsp>
+                      <wps:cNvSpPr/>
+                      <wps:spPr>
+                        <a:xfrm>
+                          <a:off x="0" y="0"/>
+                          <a:ext cx="180975" cy="276225"/>
+                        </a:xfrm>
+                        <a:prstGeom prst="mathEqual">
+                          <a:avLst/>
+                        </a:prstGeom>
+                      </wps:spPr>
+                      <wps:style>
+                        <a:lnRef idx="2">
+                          <a:schemeClr val="dk1">
+                            <a:shade val="50000"/>
+                          </a:schemeClr>
+                        </a:lnRef>
+                        <a:fillRef idx="1">
+                          <a:schemeClr val="dk1"/>
+                        </a:fillRef>
+                        <a:effectRef idx="0">
+                          <a:schemeClr val="dk1"/>
+                        </a:effectRef>
+                        <a:fontRef idx="minor">
+                          <a:schemeClr val="lt1"/>
+                        </a:fontRef>
+                      </wps:style>
+                      <wps:bodyPr rot="0" spcFirstLastPara="0" vertOverflow="overflow" horzOverflow="overflow" vert="horz" wrap="square" lIns="91440" tIns="45720" rIns="91440" bIns="45720" numCol="1" spcCol="0" rtlCol="0" fromWordArt="0" anchor="ctr" anchorCtr="0" forceAA="0" compatLnSpc="1">
+                        <a:prstTxWarp prst="textNoShape">
+                          <a:avLst/>
+                        </a:prstTxWarp>
+                        <a:noAutofit/>
+                      </wps:bodyPr>
+                    </wps:wsp>
+                  </a:graphicData>
+                </a:graphic>
+                <wp14:sizeRelV relativeFrom="margin">
+                  <wp14:pctHeight>0</wp14:pctHeight>
+                </wp14:sizeRelV>
+              </wp:anchor>
+            </w:drawing>
+          </mc:Choice>
+          <mc:Fallback>
+            <w:pict>
+              <v:shape w14:anchorId="103A7BA1" id="Equal 4" o:spid="_x0000_s1026" style="position:absolute;margin-left:68.25pt;margin-top:6.1pt;width:14.25pt;height:21.75pt;z-index:251661312;visibility:visible;mso-wrap-style:square;mso-height-percent:0;mso-wrap-distance-left:9pt;mso-wrap-distance-top:0;mso-wrap-distance-right:9pt;mso-wrap-distance-bottom:0;mso-position-horizontal:absolute;mso-position-horizontal-relative:text;mso-position-vertical:absolute;mso-position-vertical-relative:text;mso-height-percent:0;mso-height-relative:margin;v-text-anchor:middle" coordsize="180975,276225" o:gfxdata="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" path="m23988,56902r132999,l156987,121870r-132999,l23988,56902xm23988,154355r132999,l156987,219323r-132999,l23988,154355xe" fillcolor="black [3200]" strokecolor="black [1600]" strokeweight="1pt">
+                <v:stroke joinstyle="miter"/>
+                <v:path arrowok="t" o:connecttype="custom" o:connectlocs="23988,56902;156987,56902;156987,121870;23988,121870;23988,56902;23988,154355;156987,154355;156987,219323;23988,219323;23988,154355" o:connectangles="0,0,0,0,0,0,0,0,0,0"/>
+              </v:shape>
+            </w:pict>
+          </mc:Fallback>
+        </mc:AlternateContent>
+      </w:r>
+      <w:r>
+        <w:rPr>
+          <w:noProof/>
+        </w:rPr>
+        <mc:AlternateContent>
+          <mc:Choice Requires="wps">
+            <w:drawing>
+              <wp:anchor distT="0" distB="0" distL="114300" distR="114300" simplePos="0" relativeHeight="251682816" behindDoc="0" locked="0" layoutInCell="1" allowOverlap="1" wp14:anchorId="56B3C9DF" wp14:editId="4A545C48">
                 <wp:simplePos x="0" y="0"/>
                 <wp:positionH relativeFrom="column">
                   <wp:posOffset>5229225</wp:posOffset>
@@ -520,10 +604,13 @@
         </mc:AlternateContent>
       </w:r>
       <w:r>
+        <w:rPr>
+          <w:noProof/>
+        </w:rPr>
         <mc:AlternateContent>
           <mc:Choice Requires="wps">
             <w:drawing>
-              <wp:anchor distT="0" distB="0" distL="114300" distR="114300" simplePos="0" relativeHeight="251679744" behindDoc="0" locked="0" layoutInCell="1" allowOverlap="1" wp14:anchorId="214948AE" wp14:editId="1375F37C">
+              <wp:anchor distT="0" distB="0" distL="114300" distR="114300" simplePos="0" relativeHeight="251679744" behindDoc="0" locked="0" layoutInCell="1" allowOverlap="1" wp14:anchorId="2165220E" wp14:editId="3FD83C24">
                 <wp:simplePos x="0" y="0"/>
                 <wp:positionH relativeFrom="column">
                   <wp:posOffset>5305425</wp:posOffset>
@@ -587,10 +674,13 @@
         </mc:AlternateContent>
       </w:r>
       <w:r>
+        <w:rPr>
+          <w:noProof/>
+        </w:rPr>
         <mc:AlternateContent>
           <mc:Choice Requires="wps">
             <w:drawing>
-              <wp:anchor distT="0" distB="0" distL="114300" distR="114300" simplePos="0" relativeHeight="251667456" behindDoc="0" locked="0" layoutInCell="1" allowOverlap="1" wp14:anchorId="2F0A9F55" wp14:editId="458F5E10">
+              <wp:anchor distT="0" distB="0" distL="114300" distR="114300" simplePos="0" relativeHeight="251667456" behindDoc="0" locked="0" layoutInCell="1" allowOverlap="1" wp14:anchorId="65880EBD" wp14:editId="2FAA4473">
                 <wp:simplePos x="0" y="0"/>
                 <wp:positionH relativeFrom="column">
                   <wp:posOffset>4629150</wp:posOffset>
@@ -654,10 +744,13 @@
         </mc:AlternateContent>
       </w:r>
       <w:r>
+        <w:rPr>
+          <w:noProof/>
+        </w:rPr>
         <mc:AlternateContent>
           <mc:Choice Requires="wps">
             <w:drawing>
-              <wp:anchor distT="0" distB="0" distL="114300" distR="114300" simplePos="0" relativeHeight="251669504" behindDoc="0" locked="0" layoutInCell="1" allowOverlap="1" wp14:anchorId="28187204" wp14:editId="4CDAD400">
+              <wp:anchor distT="0" distB="0" distL="114300" distR="114300" simplePos="0" relativeHeight="251669504" behindDoc="0" locked="0" layoutInCell="1" allowOverlap="1" wp14:anchorId="3210B6CF" wp14:editId="46420488">
                 <wp:simplePos x="0" y="0"/>
                 <wp:positionH relativeFrom="column">
                   <wp:posOffset>4533900</wp:posOffset>
@@ -719,78 +812,7 @@
           </mc:Choice>
           <mc:Fallback>
             <w:pict>
-              <v:shape w14:anchorId="2E1DA868" id="Equal 17" o:spid="_x0000_s1026" style="position:absolute;margin-left:357pt;margin-top:-11.95pt;width:14.25pt;height:12pt;flip:y;z-index:251669504;visibility:visible;mso-wrap-style:square;mso-width-percent:0;mso-height-percent:0;mso-wrap-distance-left:9pt;mso-wrap-distance-top:0;mso-wrap-distance-right:9pt;mso-wrap-distance-bottom:0;mso-position-horizontal:absolute;mso-position-horizontal-relative:text;mso-position-vertical:absolute;mso-position-vertical-relative:text;mso-width-percent:0;mso-height-percent:0;mso-width-relative:margin;mso-height-relative:margin;v-text-anchor:middle" coordsize="180975,152400" o:gfxdata="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" path="m23988,31394r132999,l156987,67239r-132999,l23988,31394xm23988,85161r132999,l156987,121006r-132999,l23988,85161xe" fillcolor="black [3200]" strokecolor="black [1600]" strokeweight="1pt">
-                <v:stroke joinstyle="miter"/>
-                <v:path arrowok="t" o:connecttype="custom" o:connectlocs="23988,31394;156987,31394;156987,67239;23988,67239;23988,31394;23988,85161;156987,85161;156987,121006;23988,121006;23988,85161" o:connectangles="0,0,0,0,0,0,0,0,0,0"/>
-              </v:shape>
-            </w:pict>
-          </mc:Fallback>
-        </mc:AlternateContent>
-      </w:r>
-      <w:r>
-        <w:rPr>
-          <w:noProof/>
-        </w:rPr>
-        <mc:AlternateContent>
-          <mc:Choice Requires="wps">
-            <w:drawing>
-              <wp:anchor distT="0" distB="0" distL="114300" distR="114300" simplePos="0" relativeHeight="251661312" behindDoc="0" locked="0" layoutInCell="1" allowOverlap="1" wp14:anchorId="0203E7F5" wp14:editId="6AE66151">
-                <wp:simplePos x="0" y="0"/>
-                <wp:positionH relativeFrom="column">
-                  <wp:posOffset>866775</wp:posOffset>
-                </wp:positionH>
-                <wp:positionV relativeFrom="paragraph">
-                  <wp:posOffset>77470</wp:posOffset>
-                </wp:positionV>
-                <wp:extent cx="180975" cy="152400"/>
-                <wp:effectExtent l="0" t="0" r="9525" b="0"/>
-                <wp:wrapNone/>
-                <wp:docPr id="4" name="Equal 4"/>
-                <wp:cNvGraphicFramePr/>
-                <a:graphic xmlns:a="http://schemas.openxmlformats.org/drawingml/2006/main">
-                  <a:graphicData uri="http://schemas.microsoft.com/office/word/2010/wordprocessingShape">
-                    <wps:wsp>
-                      <wps:cNvSpPr/>
-                      <wps:spPr>
-                        <a:xfrm>
-                          <a:off x="0" y="0"/>
-                          <a:ext cx="180975" cy="152400"/>
-                        </a:xfrm>
-                        <a:prstGeom prst="mathEqual">
-                          <a:avLst/>
-                        </a:prstGeom>
-                      </wps:spPr>
-                      <wps:style>
-                        <a:lnRef idx="2">
-                          <a:schemeClr val="dk1">
-                            <a:shade val="50000"/>
-                          </a:schemeClr>
-                        </a:lnRef>
-                        <a:fillRef idx="1">
-                          <a:schemeClr val="dk1"/>
-                        </a:fillRef>
-                        <a:effectRef idx="0">
-                          <a:schemeClr val="dk1"/>
-                        </a:effectRef>
-                        <a:fontRef idx="minor">
-                          <a:schemeClr val="lt1"/>
-                        </a:fontRef>
-                      </wps:style>
-                      <wps:bodyPr rot="0" spcFirstLastPara="0" vertOverflow="overflow" horzOverflow="overflow" vert="horz" wrap="square" lIns="91440" tIns="45720" rIns="91440" bIns="45720" numCol="1" spcCol="0" rtlCol="0" fromWordArt="0" anchor="ctr" anchorCtr="0" forceAA="0" compatLnSpc="1">
-                        <a:prstTxWarp prst="textNoShape">
-                          <a:avLst/>
-                        </a:prstTxWarp>
-                        <a:noAutofit/>
-                      </wps:bodyPr>
-                    </wps:wsp>
-                  </a:graphicData>
-                </a:graphic>
-              </wp:anchor>
-            </w:drawing>
-          </mc:Choice>
-          <mc:Fallback>
-            <w:pict>
-              <v:shape w14:anchorId="7D3241C3" id="Equal 4" o:spid="_x0000_s1026" style="position:absolute;margin-left:68.25pt;margin-top:6.1pt;width:14.25pt;height:12pt;z-index:251661312;visibility:visible;mso-wrap-style:square;mso-wrap-distance-left:9pt;mso-wrap-distance-top:0;mso-wrap-distance-right:9pt;mso-wrap-distance-bottom:0;mso-position-horizontal:absolute;mso-position-horizontal-relative:text;mso-position-vertical:absolute;mso-position-vertical-relative:text;v-text-anchor:middle" coordsize="180975,152400" o:gfxdata="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" path="m23988,31394r132999,l156987,67239r-132999,l23988,31394xm23988,85161r132999,l156987,121006r-132999,l23988,85161xe" fillcolor="black [3200]" strokecolor="black [1600]" strokeweight="1pt">
+              <v:shape w14:anchorId="185E6DCB" id="Equal 17" o:spid="_x0000_s1026" style="position:absolute;margin-left:357pt;margin-top:-11.95pt;width:14.25pt;height:12pt;flip:y;z-index:251669504;visibility:visible;mso-wrap-style:square;mso-width-percent:0;mso-height-percent:0;mso-wrap-distance-left:9pt;mso-wrap-distance-top:0;mso-wrap-distance-right:9pt;mso-wrap-distance-bottom:0;mso-position-horizontal:absolute;mso-position-horizontal-relative:text;mso-position-vertical:absolute;mso-position-vertical-relative:text;mso-width-percent:0;mso-height-percent:0;mso-width-relative:margin;mso-height-relative:margin;v-text-anchor:middle" coordsize="180975,152400" o:gfxdata="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" path="m23988,31394r132999,l156987,67239r-132999,l23988,31394xm23988,85161r132999,l156987,121006r-132999,l23988,85161xe" fillcolor="black [3200]" strokecolor="black [1600]" strokeweight="1pt">
                 <v:stroke joinstyle="miter"/>
                 <v:path arrowok="t" o:connecttype="custom" o:connectlocs="23988,31394;156987,31394;156987,67239;23988,67239;23988,31394;23988,85161;156987,85161;156987,121006;23988,121006;23988,85161" o:connectangles="0,0,0,0,0,0,0,0,0,0"/>
               </v:shape>
@@ -1076,7 +1098,7 @@
         <w:tblLook w:val="04A0" w:firstRow="1" w:lastRow="0" w:firstColumn="1" w:lastColumn="0" w:noHBand="0" w:noVBand="1"/>
       </w:tblPr>
       <w:tblGrid>
-        <w:gridCol w:w="1830"/>
+        <w:gridCol w:w="1923"/>
         <w:gridCol w:w="1723"/>
       </w:tblGrid>
       <w:tr>
@@ -1341,6 +1363,20 @@
             </w:r>
             <w:proofErr w:type="spellEnd"/>
           </w:p>
+          <w:p>
+            <w:proofErr w:type="spellStart"/>
+            <w:r>
+              <w:t>Pod_Date</w:t>
+            </w:r>
+            <w:proofErr w:type="spellEnd"/>
+          </w:p>
+          <w:p>
+            <w:proofErr w:type="spellStart"/>
+            <w:r>
+              <w:t>Pod_WatchCount</w:t>
+            </w:r>
+            <w:proofErr w:type="spellEnd"/>
+          </w:p>
         </w:tc>
         <w:tc>
           <w:tcPr>
@@ -1352,17 +1388,40 @@
             </w:tcBorders>
           </w:tcPr>
           <w:p>
-            <w:r>
-              <w:t>Varchar(30)</w:t>
-            </w:r>
+            <w:proofErr w:type="gramStart"/>
+            <w:r>
+              <w:t>Varchar(</w:t>
+            </w:r>
+            <w:proofErr w:type="gramEnd"/>
+            <w:r>
+              <w:t>30)</w:t>
+            </w:r>
+          </w:p>
+          <w:p>
+            <w:proofErr w:type="gramStart"/>
+            <w:r>
+              <w:t>Varchar(</w:t>
+            </w:r>
+            <w:proofErr w:type="gramEnd"/>
+            <w:r>
+              <w:t>10)</w:t>
+            </w:r>
+          </w:p>
+          <w:p>
+            <w:proofErr w:type="spellStart"/>
+            <w:r>
+              <w:t>int</w:t>
+            </w:r>
+            <w:proofErr w:type="spellEnd"/>
           </w:p>
         </w:tc>
       </w:tr>
     </w:tbl>
     <w:p>
-      <w:bookmarkStart w:id="0" w:name="_GoBack"/>
-      <w:bookmarkEnd w:id="0"/>
       <w:r>
+        <w:rPr>
+          <w:noProof/>
+        </w:rPr>
         <mc:AlternateContent>
           <mc:Choice Requires="wps">
             <w:drawing>
@@ -1429,6 +1488,9 @@
         </mc:AlternateContent>
       </w:r>
       <w:r>
+        <w:rPr>
+          <w:noProof/>
+        </w:rPr>
         <mc:AlternateContent>
           <mc:Choice Requires="wps">
             <w:drawing>
@@ -1495,6 +1557,9 @@
         </mc:AlternateContent>
       </w:r>
       <w:r>
+        <w:rPr>
+          <w:noProof/>
+        </w:rPr>
         <mc:AlternateContent>
           <mc:Choice Requires="wps">
             <w:drawing>
@@ -1711,8 +1776,13 @@
         </mc:AlternateContent>
       </w:r>
     </w:p>
+    <w:bookmarkStart w:id="0" w:name="_GoBack"/>
+    <w:bookmarkEnd w:id="0"/>
     <w:p>
       <w:r>
+        <w:rPr>
+          <w:noProof/>
+        </w:rPr>
         <mc:AlternateContent>
           <mc:Choice Requires="wps">
             <w:drawing>
@@ -1779,6 +1849,9 @@
         </mc:AlternateContent>
       </w:r>
       <w:r>
+        <w:rPr>
+          <w:noProof/>
+        </w:rPr>
         <mc:AlternateContent>
           <mc:Choice Requires="wps">
             <w:drawing>
@@ -1845,6 +1918,9 @@
         </mc:AlternateContent>
       </w:r>
       <w:r>
+        <w:rPr>
+          <w:noProof/>
+        </w:rPr>
         <mc:AlternateContent>
           <mc:Choice Requires="wps">
             <w:drawing>
@@ -2194,6 +2270,7 @@
     <w:lsdException w:name="HTML Sample" w:semiHidden="1" w:unhideWhenUsed="1"/>
     <w:lsdException w:name="HTML Typewriter" w:semiHidden="1" w:unhideWhenUsed="1"/>
     <w:lsdException w:name="HTML Variable" w:semiHidden="1" w:unhideWhenUsed="1"/>
+    <w:lsdException w:name="Normal Table" w:semiHidden="1" w:unhideWhenUsed="1"/>
     <w:lsdException w:name="annotation subject" w:semiHidden="1" w:unhideWhenUsed="1"/>
     <w:lsdException w:name="No List" w:semiHidden="1" w:unhideWhenUsed="1"/>
     <w:lsdException w:name="Outline List 1" w:semiHidden="1" w:unhideWhenUsed="1"/>
@@ -2240,8 +2317,10 @@
     <w:lsdException w:name="Table Subtle 2" w:semiHidden="1" w:unhideWhenUsed="1"/>
     <w:lsdException w:name="Table Web 1" w:semiHidden="1" w:unhideWhenUsed="1"/>
     <w:lsdException w:name="Table Web 2" w:semiHidden="1" w:unhideWhenUsed="1"/>
+    <w:lsdException w:name="Table Web 3" w:semiHidden="1" w:unhideWhenUsed="1"/>
     <w:lsdException w:name="Balloon Text" w:semiHidden="1" w:unhideWhenUsed="1"/>
     <w:lsdException w:name="Table Grid" w:uiPriority="39"/>
+    <w:lsdException w:name="Table Theme" w:semiHidden="1" w:unhideWhenUsed="1"/>
     <w:lsdException w:name="Placeholder Text" w:semiHidden="1"/>
     <w:lsdException w:name="No Spacing" w:uiPriority="1" w:qFormat="1"/>
     <w:lsdException w:name="Light Shading" w:uiPriority="60"/>

</xml_diff>